<commit_message>
Se agrega el algoritmo de Kruskal, funcionando perfectamente y otras actualizaciones
</commit_message>
<xml_diff>
--- a/documentación algoritmos/Algoritmo de Dijkstra.docx
+++ b/documentación algoritmos/Algoritmo de Dijkstra.docx
@@ -61,7 +61,10 @@
         <w:t>ial --- Nodo Final --- Costo</w:t>
       </w:r>
       <w:r>
-        <w:t xml:space="preserve"> Mínima --- Cantidad de Nodos del Camino Más Corto --- (Cantidad de Nodos del Camino Más Corto) Nodos</w:t>
+        <w:t xml:space="preserve"> Mínimo</w:t>
+      </w:r>
+      <w:r>
+        <w:t xml:space="preserve"> --- Cantidad de Nodos del Camino Más Corto --- (Cantidad de Nodos del Camino Más Corto) Nodos</w:t>
       </w:r>
     </w:p>
     <w:sectPr>

</xml_diff>